<commit_message>
Update components and styles: mentors, 3D design, and course modules
</commit_message>
<xml_diff>
--- a/src/asets/silabus-3dDesign.docx
+++ b/src/asets/silabus-3dDesign.docx
@@ -324,7 +324,6 @@
               <w:t xml:space="preserve"> </w:t>
             </w:r>
             <w:proofErr w:type="spellStart"/>
-            <w:proofErr w:type="gramStart"/>
             <w:r>
               <w:rPr>
                 <w:rFonts w:ascii="Calibri" w:eastAsia="Calibri" w:hAnsi="Calibri" w:cs="Calibri"/>
@@ -366,7 +365,6 @@
               <w:t>მოპოვებით</w:t>
             </w:r>
             <w:proofErr w:type="spellEnd"/>
-            <w:proofErr w:type="gramEnd"/>
           </w:p>
         </w:tc>
       </w:tr>
@@ -489,7 +487,7 @@
                 <w:szCs w:val="24"/>
                 <w:lang w:val="ka-GE"/>
               </w:rPr>
-              <w:t>მოდელირება</w:t>
+              <w:t>მოდა</w:t>
             </w:r>
           </w:p>
         </w:tc>
@@ -636,7 +634,16 @@
                 <w:sz w:val="24"/>
                 <w:szCs w:val="24"/>
               </w:rPr>
-              <w:t>3D Modeling</w:t>
+              <w:t xml:space="preserve">3D </w:t>
+            </w:r>
+            <w:r>
+              <w:rPr>
+                <w:rFonts w:ascii="Calibri" w:eastAsia="Calibri" w:hAnsi="Calibri" w:cs="Calibri"/>
+                <w:w w:val="122"/>
+                <w:sz w:val="24"/>
+                <w:szCs w:val="24"/>
+              </w:rPr>
+              <w:t>Fashion</w:t>
             </w:r>
           </w:p>
         </w:tc>
@@ -733,7 +740,6 @@
               </w:rPr>
             </w:pPr>
             <w:proofErr w:type="spellStart"/>
-            <w:proofErr w:type="gramStart"/>
             <w:r>
               <w:rPr>
                 <w:rFonts w:ascii="Calibri" w:eastAsia="Calibri" w:hAnsi="Calibri" w:cs="Calibri"/>
@@ -774,7 +780,6 @@
               <w:t>მომზადება</w:t>
             </w:r>
             <w:proofErr w:type="spellEnd"/>
-            <w:proofErr w:type="gramEnd"/>
           </w:p>
         </w:tc>
       </w:tr>
@@ -951,7 +956,6 @@
                 <w:szCs w:val="24"/>
               </w:rPr>
             </w:pPr>
-            <w:proofErr w:type="gramStart"/>
             <w:r>
               <w:rPr>
                 <w:rFonts w:ascii="Calibri" w:eastAsia="Calibri" w:hAnsi="Calibri" w:cs="Calibri"/>
@@ -977,7 +981,6 @@
               </w:rPr>
               <w:t>-</w:t>
             </w:r>
-            <w:proofErr w:type="gramEnd"/>
             <w:r>
               <w:rPr>
                 <w:rFonts w:ascii="Calibri" w:eastAsia="Calibri" w:hAnsi="Calibri" w:cs="Calibri"/>
@@ -1249,7 +1252,6 @@
               <w:t xml:space="preserve"> </w:t>
             </w:r>
             <w:proofErr w:type="spellStart"/>
-            <w:proofErr w:type="gramStart"/>
             <w:r>
               <w:rPr>
                 <w:rFonts w:ascii="Calibri" w:eastAsia="Calibri" w:hAnsi="Calibri" w:cs="Calibri"/>
@@ -1290,7 +1292,6 @@
               <w:t>მომზადება</w:t>
             </w:r>
             <w:proofErr w:type="spellEnd"/>
-            <w:proofErr w:type="gramEnd"/>
           </w:p>
         </w:tc>
       </w:tr>
@@ -6018,26 +6019,6 @@
           <w:szCs w:val="26"/>
         </w:rPr>
       </w:pPr>
-      <w:proofErr w:type="spellStart"/>
-      <w:r>
-        <w:rPr>
-          <w:rFonts w:ascii="Calibri" w:eastAsia="Calibri" w:hAnsi="Calibri" w:cs="Calibri"/>
-          <w:w w:val="110"/>
-          <w:sz w:val="26"/>
-          <w:szCs w:val="26"/>
-        </w:rPr>
-        <w:t>არ</w:t>
-      </w:r>
-      <w:proofErr w:type="spellEnd"/>
-      <w:r>
-        <w:rPr>
-          <w:rFonts w:ascii="Calibri" w:eastAsia="Calibri" w:hAnsi="Calibri" w:cs="Calibri"/>
-          <w:w w:val="110"/>
-          <w:sz w:val="26"/>
-          <w:szCs w:val="26"/>
-        </w:rPr>
-        <w:t xml:space="preserve"> </w:t>
-      </w:r>
       <w:proofErr w:type="spellStart"/>
       <w:r>
         <w:rPr>
@@ -6531,7 +6512,6 @@
               </w:rPr>
             </w:pPr>
             <w:proofErr w:type="spellStart"/>
-            <w:proofErr w:type="gramStart"/>
             <w:r>
               <w:rPr>
                 <w:rFonts w:ascii="Calibri" w:eastAsia="Calibri" w:hAnsi="Calibri" w:cs="Calibri"/>
@@ -6576,7 +6556,6 @@
               <w:t>შინაარსი</w:t>
             </w:r>
             <w:proofErr w:type="spellEnd"/>
-            <w:proofErr w:type="gramEnd"/>
           </w:p>
         </w:tc>
       </w:tr>
@@ -8247,61 +8226,27 @@
                 <w:sz w:val="24"/>
                 <w:lang w:val="ka-GE"/>
               </w:rPr>
-              <w:t>(</w:t>
-            </w:r>
-            <w:proofErr w:type="gramStart"/>
+              <w:t xml:space="preserve">(ქალი,კაცი,ბავშვი) </w:t>
+            </w:r>
+            <w:r>
+              <w:rPr>
+                <w:b/>
+                <w:bCs/>
+                <w:sz w:val="24"/>
+              </w:rPr>
+              <w:t xml:space="preserve"> </w:t>
+            </w:r>
+            <w:proofErr w:type="spellStart"/>
             <w:r>
               <w:rPr>
                 <w:rFonts w:ascii="Sylfaen" w:hAnsi="Sylfaen" w:cs="Sylfaen"/>
                 <w:b/>
                 <w:bCs/>
                 <w:sz w:val="24"/>
-                <w:lang w:val="ka-GE"/>
-              </w:rPr>
-              <w:t>ქალი,კაცი</w:t>
-            </w:r>
-            <w:proofErr w:type="gramEnd"/>
-            <w:r>
-              <w:rPr>
-                <w:rFonts w:ascii="Sylfaen" w:hAnsi="Sylfaen" w:cs="Sylfaen"/>
-                <w:b/>
-                <w:bCs/>
-                <w:sz w:val="24"/>
-                <w:lang w:val="ka-GE"/>
-              </w:rPr>
-              <w:t>,</w:t>
-            </w:r>
-            <w:proofErr w:type="gramStart"/>
-            <w:r>
-              <w:rPr>
-                <w:rFonts w:ascii="Sylfaen" w:hAnsi="Sylfaen" w:cs="Sylfaen"/>
-                <w:b/>
-                <w:bCs/>
-                <w:sz w:val="24"/>
-                <w:lang w:val="ka-GE"/>
-              </w:rPr>
-              <w:t xml:space="preserve">ბავშვი) </w:t>
-            </w:r>
-            <w:r>
-              <w:rPr>
-                <w:b/>
-                <w:bCs/>
-                <w:sz w:val="24"/>
-              </w:rPr>
-              <w:t xml:space="preserve"> </w:t>
-            </w:r>
-            <w:proofErr w:type="spellStart"/>
-            <w:r>
-              <w:rPr>
-                <w:rFonts w:ascii="Sylfaen" w:hAnsi="Sylfaen" w:cs="Sylfaen"/>
-                <w:b/>
-                <w:bCs/>
-                <w:sz w:val="24"/>
               </w:rPr>
               <w:t>და</w:t>
             </w:r>
             <w:proofErr w:type="spellEnd"/>
-            <w:proofErr w:type="gramEnd"/>
             <w:r>
               <w:rPr>
                 <w:b/>
@@ -19195,7 +19140,6 @@
         <w:t xml:space="preserve"> </w:t>
       </w:r>
       <w:proofErr w:type="spellStart"/>
-      <w:proofErr w:type="gramStart"/>
       <w:r>
         <w:rPr>
           <w:rFonts w:ascii="Sylfaen" w:hAnsi="Sylfaen" w:cs="Sylfaen"/>
@@ -19208,14 +19152,7 @@
         <w:rPr>
           <w:sz w:val="24"/>
         </w:rPr>
-        <w:t>)  3</w:t>
-      </w:r>
-      <w:proofErr w:type="gramEnd"/>
-      <w:r>
-        <w:rPr>
-          <w:sz w:val="24"/>
-        </w:rPr>
-        <w:t xml:space="preserve">D </w:t>
+        <w:t xml:space="preserve">)  3D </w:t>
       </w:r>
       <w:proofErr w:type="spellStart"/>
       <w:r>
@@ -20799,7 +20736,6 @@
         </w:rPr>
       </w:pPr>
       <w:proofErr w:type="spellStart"/>
-      <w:proofErr w:type="gramStart"/>
       <w:r>
         <w:rPr>
           <w:rFonts w:ascii="Calibri" w:eastAsia="Calibri" w:hAnsi="Calibri" w:cs="Calibri"/>
@@ -20845,7 +20781,6 @@
         <w:t>წინაპირობები</w:t>
       </w:r>
       <w:proofErr w:type="spellEnd"/>
-      <w:proofErr w:type="gramEnd"/>
     </w:p>
     <w:p>
       <w:pPr>
@@ -20877,7 +20812,6 @@
         </w:pict>
       </w:r>
       <w:proofErr w:type="spellStart"/>
-      <w:proofErr w:type="gramStart"/>
       <w:r>
         <w:rPr>
           <w:rFonts w:ascii="Calibri" w:eastAsia="Calibri" w:hAnsi="Calibri" w:cs="Calibri"/>
@@ -20922,7 +20856,6 @@
         <w:t>საბაზო</w:t>
       </w:r>
       <w:proofErr w:type="spellEnd"/>
-      <w:proofErr w:type="gramEnd"/>
     </w:p>
     <w:p>
       <w:pPr>
@@ -21206,7 +21139,6 @@
         </w:pict>
       </w:r>
       <w:proofErr w:type="spellStart"/>
-      <w:proofErr w:type="gramStart"/>
       <w:r>
         <w:rPr>
           <w:rFonts w:ascii="Calibri" w:eastAsia="Calibri" w:hAnsi="Calibri" w:cs="Calibri"/>
@@ -21252,7 +21184,6 @@
         <w:t>შედეგები</w:t>
       </w:r>
       <w:proofErr w:type="spellEnd"/>
-      <w:proofErr w:type="gramEnd"/>
     </w:p>
     <w:p>
       <w:pPr>
@@ -21274,7 +21205,6 @@
         </w:rPr>
       </w:pPr>
       <w:proofErr w:type="spellStart"/>
-      <w:proofErr w:type="gramStart"/>
       <w:r>
         <w:rPr>
           <w:rFonts w:ascii="Calibri" w:eastAsia="Calibri" w:hAnsi="Calibri" w:cs="Calibri"/>
@@ -21302,7 +21232,6 @@
         <w:t>სწავლის</w:t>
       </w:r>
       <w:proofErr w:type="spellEnd"/>
-      <w:proofErr w:type="gramEnd"/>
       <w:r>
         <w:rPr>
           <w:rFonts w:ascii="Calibri" w:eastAsia="Calibri" w:hAnsi="Calibri" w:cs="Calibri"/>
@@ -21443,7 +21372,6 @@
         <w:t xml:space="preserve"> </w:t>
       </w:r>
       <w:proofErr w:type="spellStart"/>
-      <w:proofErr w:type="gramStart"/>
       <w:r>
         <w:rPr>
           <w:rFonts w:ascii="Calibri" w:eastAsia="Calibri" w:hAnsi="Calibri" w:cs="Calibri"/>
@@ -21480,7 +21408,6 @@
         <w:t>და</w:t>
       </w:r>
       <w:proofErr w:type="spellEnd"/>
-      <w:proofErr w:type="gramEnd"/>
       <w:r>
         <w:rPr>
           <w:rFonts w:ascii="Calibri" w:eastAsia="Calibri" w:hAnsi="Calibri" w:cs="Calibri"/>
@@ -21594,7 +21521,6 @@
         </w:rPr>
       </w:pPr>
       <w:proofErr w:type="spellStart"/>
-      <w:proofErr w:type="gramStart"/>
       <w:r>
         <w:rPr>
           <w:rFonts w:ascii="Calibri" w:eastAsia="Calibri" w:hAnsi="Calibri" w:cs="Calibri"/>
@@ -21635,7 +21561,6 @@
         <w:t>ნამუშევრის</w:t>
       </w:r>
       <w:proofErr w:type="spellEnd"/>
-      <w:proofErr w:type="gramEnd"/>
       <w:r>
         <w:rPr>
           <w:rFonts w:ascii="Calibri" w:eastAsia="Calibri" w:hAnsi="Calibri" w:cs="Calibri"/>
@@ -21656,7 +21581,6 @@
         <w:t xml:space="preserve"> </w:t>
       </w:r>
       <w:proofErr w:type="spellStart"/>
-      <w:proofErr w:type="gramStart"/>
       <w:r>
         <w:rPr>
           <w:rFonts w:ascii="Calibri" w:eastAsia="Calibri" w:hAnsi="Calibri" w:cs="Calibri"/>
@@ -21698,7 +21622,6 @@
         <w:t>უზრუნველყოფა</w:t>
       </w:r>
       <w:proofErr w:type="spellEnd"/>
-      <w:proofErr w:type="gramEnd"/>
       <w:r>
         <w:rPr>
           <w:rFonts w:ascii="Calibri" w:eastAsia="Calibri" w:hAnsi="Calibri" w:cs="Calibri"/>
@@ -21718,18 +21641,7 @@
           <w:sz w:val="24"/>
           <w:szCs w:val="24"/>
         </w:rPr>
-        <w:t>W3</w:t>
-      </w:r>
-      <w:proofErr w:type="gramStart"/>
-      <w:r>
-        <w:rPr>
-          <w:rFonts w:ascii="Calibri" w:eastAsia="Calibri" w:hAnsi="Calibri" w:cs="Calibri"/>
-          <w:w w:val="106"/>
-          <w:position w:val="1"/>
-          <w:sz w:val="24"/>
-          <w:szCs w:val="24"/>
-        </w:rPr>
-        <w:t xml:space="preserve">C </w:t>
+        <w:t xml:space="preserve">W3C </w:t>
       </w:r>
       <w:r>
         <w:rPr>
@@ -21753,7 +21665,6 @@
         <w:t>სტანდარტების</w:t>
       </w:r>
       <w:proofErr w:type="spellEnd"/>
-      <w:proofErr w:type="gramEnd"/>
       <w:r>
         <w:rPr>
           <w:rFonts w:ascii="Calibri" w:eastAsia="Calibri" w:hAnsi="Calibri" w:cs="Calibri"/>
@@ -21805,7 +21716,6 @@
         </w:rPr>
       </w:pPr>
       <w:proofErr w:type="spellStart"/>
-      <w:proofErr w:type="gramStart"/>
       <w:r>
         <w:rPr>
           <w:rFonts w:ascii="Calibri" w:eastAsia="Calibri" w:hAnsi="Calibri" w:cs="Calibri"/>
@@ -21842,7 +21752,6 @@
         <w:t>ტექსტური</w:t>
       </w:r>
       <w:proofErr w:type="spellEnd"/>
-      <w:proofErr w:type="gramEnd"/>
       <w:r>
         <w:rPr>
           <w:rFonts w:ascii="Calibri" w:eastAsia="Calibri" w:hAnsi="Calibri" w:cs="Calibri"/>
@@ -21853,7 +21762,6 @@
         <w:t xml:space="preserve"> </w:t>
       </w:r>
       <w:proofErr w:type="spellStart"/>
-      <w:proofErr w:type="gramStart"/>
       <w:r>
         <w:rPr>
           <w:rFonts w:ascii="Calibri" w:eastAsia="Calibri" w:hAnsi="Calibri" w:cs="Calibri"/>
@@ -21891,7 +21799,6 @@
         <w:t>გაფორმება</w:t>
       </w:r>
       <w:proofErr w:type="spellEnd"/>
-      <w:proofErr w:type="gramEnd"/>
     </w:p>
     <w:p>
       <w:pPr>
@@ -21913,7 +21820,6 @@
         </w:rPr>
       </w:pPr>
       <w:proofErr w:type="spellStart"/>
-      <w:proofErr w:type="gramStart"/>
       <w:r>
         <w:rPr>
           <w:rFonts w:ascii="Calibri" w:eastAsia="Calibri" w:hAnsi="Calibri" w:cs="Calibri"/>
@@ -21950,7 +21856,6 @@
         <w:t>ნამუშევრის</w:t>
       </w:r>
       <w:proofErr w:type="spellEnd"/>
-      <w:proofErr w:type="gramEnd"/>
       <w:r>
         <w:rPr>
           <w:rFonts w:ascii="Calibri" w:eastAsia="Calibri" w:hAnsi="Calibri" w:cs="Calibri"/>
@@ -21969,7 +21874,6 @@
         <w:t xml:space="preserve"> </w:t>
       </w:r>
       <w:proofErr w:type="spellStart"/>
-      <w:proofErr w:type="gramStart"/>
       <w:r>
         <w:rPr>
           <w:rFonts w:ascii="Calibri" w:eastAsia="Calibri" w:hAnsi="Calibri" w:cs="Calibri"/>
@@ -22007,7 +21911,6 @@
         <w:t>უზრუნველყოფა</w:t>
       </w:r>
       <w:proofErr w:type="spellEnd"/>
-      <w:proofErr w:type="gramEnd"/>
       <w:r>
         <w:rPr>
           <w:rFonts w:ascii="Calibri" w:eastAsia="Calibri" w:hAnsi="Calibri" w:cs="Calibri"/>
@@ -22025,17 +21928,7 @@
           <w:sz w:val="24"/>
           <w:szCs w:val="24"/>
         </w:rPr>
-        <w:t>W3</w:t>
-      </w:r>
-      <w:proofErr w:type="gramStart"/>
-      <w:r>
-        <w:rPr>
-          <w:rFonts w:ascii="Calibri" w:eastAsia="Calibri" w:hAnsi="Calibri" w:cs="Calibri"/>
-          <w:w w:val="106"/>
-          <w:sz w:val="24"/>
-          <w:szCs w:val="24"/>
-        </w:rPr>
-        <w:t xml:space="preserve">C </w:t>
+        <w:t xml:space="preserve">W3C </w:t>
       </w:r>
       <w:r>
         <w:rPr>
@@ -22057,7 +21950,6 @@
         <w:t>სტანდარტების</w:t>
       </w:r>
       <w:proofErr w:type="spellEnd"/>
-      <w:proofErr w:type="gramEnd"/>
       <w:r>
         <w:rPr>
           <w:rFonts w:ascii="Calibri" w:eastAsia="Calibri" w:hAnsi="Calibri" w:cs="Calibri"/>
@@ -22096,7 +21988,6 @@
         <w:t xml:space="preserve"> </w:t>
       </w:r>
       <w:proofErr w:type="spellStart"/>
-      <w:proofErr w:type="gramStart"/>
       <w:r>
         <w:rPr>
           <w:rFonts w:ascii="Calibri" w:eastAsia="Calibri" w:hAnsi="Calibri" w:cs="Calibri"/>
@@ -22133,7 +22024,6 @@
         <w:t>ძირითადი</w:t>
       </w:r>
       <w:proofErr w:type="spellEnd"/>
-      <w:proofErr w:type="gramEnd"/>
       <w:r>
         <w:rPr>
           <w:rFonts w:ascii="Calibri" w:eastAsia="Calibri" w:hAnsi="Calibri" w:cs="Calibri"/>
@@ -22171,7 +22061,6 @@
         <w:t xml:space="preserve"> </w:t>
       </w:r>
       <w:proofErr w:type="spellStart"/>
-      <w:proofErr w:type="gramStart"/>
       <w:r>
         <w:rPr>
           <w:rFonts w:ascii="Calibri" w:eastAsia="Calibri" w:hAnsi="Calibri" w:cs="Calibri"/>
@@ -22207,7 +22096,6 @@
         </w:rPr>
         <w:t>HTML</w:t>
       </w:r>
-      <w:proofErr w:type="gramEnd"/>
       <w:r>
         <w:rPr>
           <w:rFonts w:ascii="Calibri" w:eastAsia="Calibri" w:hAnsi="Calibri" w:cs="Calibri"/>
@@ -22255,7 +22143,6 @@
         <w:t xml:space="preserve"> </w:t>
       </w:r>
       <w:proofErr w:type="spellStart"/>
-      <w:proofErr w:type="gramStart"/>
       <w:r>
         <w:rPr>
           <w:rFonts w:ascii="Calibri" w:eastAsia="Calibri" w:hAnsi="Calibri" w:cs="Calibri"/>
@@ -22293,7 +22180,6 @@
         <w:t>გამოყენებით</w:t>
       </w:r>
       <w:proofErr w:type="spellEnd"/>
-      <w:proofErr w:type="gramEnd"/>
       <w:r>
         <w:rPr>
           <w:rFonts w:ascii="Calibri" w:eastAsia="Calibri" w:hAnsi="Calibri" w:cs="Calibri"/>
@@ -22323,7 +22209,6 @@
         <w:t xml:space="preserve"> </w:t>
       </w:r>
       <w:proofErr w:type="spellStart"/>
-      <w:proofErr w:type="gramStart"/>
       <w:r>
         <w:rPr>
           <w:rFonts w:ascii="Calibri" w:eastAsia="Calibri" w:hAnsi="Calibri" w:cs="Calibri"/>
@@ -22360,7 +22245,6 @@
         <w:t>ელემენტების</w:t>
       </w:r>
       <w:proofErr w:type="spellEnd"/>
-      <w:proofErr w:type="gramEnd"/>
       <w:r>
         <w:rPr>
           <w:rFonts w:ascii="Calibri" w:eastAsia="Calibri" w:hAnsi="Calibri" w:cs="Calibri"/>
@@ -22420,7 +22304,6 @@
         <w:t xml:space="preserve"> </w:t>
       </w:r>
       <w:proofErr w:type="spellStart"/>
-      <w:proofErr w:type="gramStart"/>
       <w:r>
         <w:rPr>
           <w:rFonts w:ascii="Calibri" w:eastAsia="Calibri" w:hAnsi="Calibri" w:cs="Calibri"/>
@@ -22457,7 +22340,6 @@
         <w:t>ელემენტების</w:t>
       </w:r>
       <w:proofErr w:type="spellEnd"/>
-      <w:proofErr w:type="gramEnd"/>
       <w:r>
         <w:rPr>
           <w:rFonts w:ascii="Calibri" w:eastAsia="Calibri" w:hAnsi="Calibri" w:cs="Calibri"/>
@@ -22555,7 +22437,6 @@
         <w:t xml:space="preserve"> </w:t>
       </w:r>
       <w:proofErr w:type="spellStart"/>
-      <w:proofErr w:type="gramStart"/>
       <w:r>
         <w:rPr>
           <w:rFonts w:ascii="Calibri" w:eastAsia="Calibri" w:hAnsi="Calibri" w:cs="Calibri"/>
@@ -22592,7 +22473,6 @@
         <w:t>შრიფტების</w:t>
       </w:r>
       <w:proofErr w:type="spellEnd"/>
-      <w:proofErr w:type="gramEnd"/>
       <w:r>
         <w:rPr>
           <w:rFonts w:ascii="Calibri" w:eastAsia="Calibri" w:hAnsi="Calibri" w:cs="Calibri"/>
@@ -22690,7 +22570,6 @@
         <w:t xml:space="preserve"> </w:t>
       </w:r>
       <w:proofErr w:type="spellStart"/>
-      <w:proofErr w:type="gramStart"/>
       <w:r>
         <w:rPr>
           <w:rFonts w:ascii="Calibri" w:eastAsia="Calibri" w:hAnsi="Calibri" w:cs="Calibri"/>
@@ -22727,7 +22606,6 @@
         <w:t>ვიზუალიზაცია</w:t>
       </w:r>
       <w:proofErr w:type="spellEnd"/>
-      <w:proofErr w:type="gramEnd"/>
       <w:r>
         <w:rPr>
           <w:rFonts w:ascii="Calibri" w:eastAsia="Calibri" w:hAnsi="Calibri" w:cs="Calibri"/>
@@ -22757,7 +22635,6 @@
         <w:t xml:space="preserve"> </w:t>
       </w:r>
       <w:proofErr w:type="spellStart"/>
-      <w:proofErr w:type="gramStart"/>
       <w:r>
         <w:rPr>
           <w:rFonts w:ascii="Calibri" w:eastAsia="Calibri" w:hAnsi="Calibri" w:cs="Calibri"/>
@@ -22795,7 +22672,6 @@
         <w:t>გამოყენება</w:t>
       </w:r>
       <w:proofErr w:type="spellEnd"/>
-      <w:proofErr w:type="gramEnd"/>
     </w:p>
     <w:p>
       <w:pPr>
@@ -22808,7 +22684,6 @@
         </w:rPr>
       </w:pPr>
       <w:proofErr w:type="spellStart"/>
-      <w:proofErr w:type="gramStart"/>
       <w:r>
         <w:rPr>
           <w:rFonts w:ascii="Calibri" w:eastAsia="Calibri" w:hAnsi="Calibri" w:cs="Calibri"/>
@@ -22846,7 +22721,6 @@
         <w:t>ბიბლიოთეკის</w:t>
       </w:r>
       <w:proofErr w:type="spellEnd"/>
-      <w:proofErr w:type="gramEnd"/>
       <w:r>
         <w:rPr>
           <w:rFonts w:ascii="Calibri" w:eastAsia="Calibri" w:hAnsi="Calibri" w:cs="Calibri"/>
@@ -22920,7 +22794,6 @@
         <w:t xml:space="preserve"> </w:t>
       </w:r>
       <w:proofErr w:type="spellStart"/>
-      <w:proofErr w:type="gramStart"/>
       <w:r>
         <w:rPr>
           <w:rFonts w:ascii="Calibri" w:eastAsia="Calibri" w:hAnsi="Calibri" w:cs="Calibri"/>
@@ -22957,7 +22830,6 @@
         <w:t>სტრუქტურის</w:t>
       </w:r>
       <w:proofErr w:type="spellEnd"/>
-      <w:proofErr w:type="gramEnd"/>
       <w:r>
         <w:rPr>
           <w:rFonts w:ascii="Calibri" w:eastAsia="Calibri" w:hAnsi="Calibri" w:cs="Calibri"/>
@@ -22988,7 +22860,6 @@
         <w:t xml:space="preserve"> </w:t>
       </w:r>
       <w:proofErr w:type="spellStart"/>
-      <w:proofErr w:type="gramStart"/>
       <w:r>
         <w:rPr>
           <w:rFonts w:ascii="Calibri" w:eastAsia="Calibri" w:hAnsi="Calibri" w:cs="Calibri"/>
@@ -23026,7 +22897,6 @@
         <w:t>ბიბლიოთეკის</w:t>
       </w:r>
       <w:proofErr w:type="spellEnd"/>
-      <w:proofErr w:type="gramEnd"/>
       <w:r>
         <w:rPr>
           <w:rFonts w:ascii="Calibri" w:eastAsia="Calibri" w:hAnsi="Calibri" w:cs="Calibri"/>
@@ -23098,7 +22968,6 @@
         <w:t xml:space="preserve"> </w:t>
       </w:r>
       <w:proofErr w:type="spellStart"/>
-      <w:proofErr w:type="gramStart"/>
       <w:r>
         <w:rPr>
           <w:rFonts w:ascii="Calibri" w:eastAsia="Calibri" w:hAnsi="Calibri" w:cs="Calibri"/>
@@ -23136,7 +23005,6 @@
         <w:t>ცვლილებების</w:t>
       </w:r>
       <w:proofErr w:type="spellEnd"/>
-      <w:proofErr w:type="gramEnd"/>
       <w:r>
         <w:rPr>
           <w:rFonts w:ascii="Calibri" w:eastAsia="Calibri" w:hAnsi="Calibri" w:cs="Calibri"/>
@@ -23170,7 +23038,6 @@
         </w:rPr>
       </w:pPr>
       <w:proofErr w:type="spellStart"/>
-      <w:proofErr w:type="gramStart"/>
       <w:r>
         <w:rPr>
           <w:rFonts w:ascii="Calibri" w:eastAsia="Calibri" w:hAnsi="Calibri" w:cs="Calibri"/>
@@ -23207,7 +23074,6 @@
         <w:t>საბაზო</w:t>
       </w:r>
       <w:proofErr w:type="spellEnd"/>
-      <w:proofErr w:type="gramEnd"/>
       <w:r>
         <w:rPr>
           <w:rFonts w:ascii="Calibri" w:eastAsia="Calibri" w:hAnsi="Calibri" w:cs="Calibri"/>
@@ -23218,7 +23084,6 @@
         <w:t xml:space="preserve"> </w:t>
       </w:r>
       <w:proofErr w:type="spellStart"/>
-      <w:proofErr w:type="gramStart"/>
       <w:r>
         <w:rPr>
           <w:rFonts w:ascii="Calibri" w:eastAsia="Calibri" w:hAnsi="Calibri" w:cs="Calibri"/>
@@ -23256,7 +23121,6 @@
         <w:t>გაფორმება</w:t>
       </w:r>
       <w:proofErr w:type="spellEnd"/>
-      <w:proofErr w:type="gramEnd"/>
       <w:r>
         <w:rPr>
           <w:rFonts w:ascii="Calibri" w:eastAsia="Calibri" w:hAnsi="Calibri" w:cs="Calibri"/>
@@ -23297,7 +23161,6 @@
         <w:t xml:space="preserve"> </w:t>
       </w:r>
       <w:proofErr w:type="spellStart"/>
-      <w:proofErr w:type="gramStart"/>
       <w:r>
         <w:rPr>
           <w:rFonts w:ascii="Calibri" w:eastAsia="Calibri" w:hAnsi="Calibri" w:cs="Calibri"/>
@@ -23334,7 +23197,6 @@
         <w:t>ელემენტების</w:t>
       </w:r>
       <w:proofErr w:type="spellEnd"/>
-      <w:proofErr w:type="gramEnd"/>
       <w:r>
         <w:rPr>
           <w:rFonts w:ascii="Calibri" w:eastAsia="Calibri" w:hAnsi="Calibri" w:cs="Calibri"/>
@@ -23375,7 +23237,6 @@
         </w:rPr>
       </w:pPr>
       <w:proofErr w:type="spellStart"/>
-      <w:proofErr w:type="gramStart"/>
       <w:r>
         <w:rPr>
           <w:rFonts w:ascii="Calibri" w:eastAsia="Calibri" w:hAnsi="Calibri" w:cs="Calibri"/>
@@ -23416,7 +23277,6 @@
         <w:t>მაკეტის</w:t>
       </w:r>
       <w:proofErr w:type="spellEnd"/>
-      <w:proofErr w:type="gramEnd"/>
       <w:r>
         <w:rPr>
           <w:rFonts w:ascii="Calibri" w:eastAsia="Calibri" w:hAnsi="Calibri" w:cs="Calibri"/>
@@ -23437,7 +23297,6 @@
         <w:t xml:space="preserve"> </w:t>
       </w:r>
       <w:proofErr w:type="spellStart"/>
-      <w:proofErr w:type="gramStart"/>
       <w:r>
         <w:rPr>
           <w:rFonts w:ascii="Calibri" w:eastAsia="Calibri" w:hAnsi="Calibri" w:cs="Calibri"/>
@@ -23478,7 +23337,6 @@
         <w:t>და</w:t>
       </w:r>
       <w:proofErr w:type="spellEnd"/>
-      <w:proofErr w:type="gramEnd"/>
       <w:r>
         <w:rPr>
           <w:rFonts w:ascii="Calibri" w:eastAsia="Calibri" w:hAnsi="Calibri" w:cs="Calibri"/>
@@ -23568,7 +23426,6 @@
         </w:rPr>
       </w:pPr>
       <w:proofErr w:type="spellStart"/>
-      <w:proofErr w:type="gramStart"/>
       <w:r>
         <w:rPr>
           <w:rFonts w:ascii="Calibri" w:eastAsia="Calibri" w:hAnsi="Calibri" w:cs="Calibri"/>
@@ -23610,7 +23467,6 @@
         <w:t>სფერო</w:t>
       </w:r>
       <w:proofErr w:type="spellEnd"/>
-      <w:proofErr w:type="gramEnd"/>
       <w:r>
         <w:rPr>
           <w:rFonts w:ascii="Calibri" w:eastAsia="Calibri" w:hAnsi="Calibri" w:cs="Calibri"/>
@@ -23684,7 +23540,6 @@
         <w:t xml:space="preserve"> </w:t>
       </w:r>
       <w:proofErr w:type="spellStart"/>
-      <w:proofErr w:type="gramStart"/>
       <w:r>
         <w:rPr>
           <w:rFonts w:ascii="Calibri" w:eastAsia="Calibri" w:hAnsi="Calibri" w:cs="Calibri"/>
@@ -23730,7 +23585,6 @@
         <w:t>საფუძვლები</w:t>
       </w:r>
       <w:proofErr w:type="spellEnd"/>
-      <w:proofErr w:type="gramEnd"/>
     </w:p>
     <w:p>
       <w:pPr>
@@ -24031,7 +23885,6 @@
         </w:pict>
       </w:r>
       <w:proofErr w:type="spellStart"/>
-      <w:proofErr w:type="gramStart"/>
       <w:r>
         <w:rPr>
           <w:rFonts w:ascii="Calibri" w:eastAsia="Calibri" w:hAnsi="Calibri" w:cs="Calibri"/>
@@ -24068,7 +23921,6 @@
         <w:t>ბაზარზე</w:t>
       </w:r>
       <w:proofErr w:type="spellEnd"/>
-      <w:proofErr w:type="gramEnd"/>
       <w:r>
         <w:rPr>
           <w:rFonts w:ascii="Calibri" w:eastAsia="Calibri" w:hAnsi="Calibri" w:cs="Calibri"/>
@@ -24079,7 +23931,6 @@
         <w:t xml:space="preserve"> </w:t>
       </w:r>
       <w:proofErr w:type="spellStart"/>
-      <w:proofErr w:type="gramStart"/>
       <w:r>
         <w:rPr>
           <w:rFonts w:ascii="Calibri" w:eastAsia="Calibri" w:hAnsi="Calibri" w:cs="Calibri"/>
@@ -24117,7 +23968,6 @@
         <w:t>სპეციალისტების</w:t>
       </w:r>
       <w:proofErr w:type="spellEnd"/>
-      <w:proofErr w:type="gramEnd"/>
       <w:r>
         <w:rPr>
           <w:rFonts w:ascii="Calibri" w:eastAsia="Calibri" w:hAnsi="Calibri" w:cs="Calibri"/>
@@ -24670,7 +24520,6 @@
               </w:rPr>
             </w:pPr>
             <w:proofErr w:type="spellStart"/>
-            <w:proofErr w:type="gramStart"/>
             <w:r>
               <w:rPr>
                 <w:rFonts w:ascii="Calibri" w:eastAsia="Calibri" w:hAnsi="Calibri" w:cs="Calibri"/>
@@ -24712,7 +24561,6 @@
               <w:t>ერთეული</w:t>
             </w:r>
             <w:proofErr w:type="spellEnd"/>
-            <w:proofErr w:type="gramEnd"/>
           </w:p>
         </w:tc>
         <w:tc>
@@ -25682,7 +25530,6 @@
               </w:rPr>
             </w:pPr>
             <w:proofErr w:type="spellStart"/>
-            <w:proofErr w:type="gramStart"/>
             <w:r>
               <w:rPr>
                 <w:rFonts w:ascii="Calibri" w:eastAsia="Calibri" w:hAnsi="Calibri" w:cs="Calibri"/>
@@ -25727,7 +25574,6 @@
               <w:t>რესურსები</w:t>
             </w:r>
             <w:proofErr w:type="spellEnd"/>
-            <w:proofErr w:type="gramEnd"/>
           </w:p>
         </w:tc>
       </w:tr>
@@ -28400,7 +28246,6 @@
               <w:t xml:space="preserve"> </w:t>
             </w:r>
             <w:proofErr w:type="spellStart"/>
-            <w:proofErr w:type="gramStart"/>
             <w:r>
               <w:rPr>
                 <w:rFonts w:ascii="Calibri" w:eastAsia="Calibri" w:hAnsi="Calibri" w:cs="Calibri"/>
@@ -28434,17 +28279,7 @@
                 <w:sz w:val="24"/>
                 <w:szCs w:val="24"/>
               </w:rPr>
-              <w:t>WEB</w:t>
-            </w:r>
-            <w:proofErr w:type="gramEnd"/>
-            <w:r>
-              <w:rPr>
-                <w:rFonts w:ascii="Calibri" w:eastAsia="Calibri" w:hAnsi="Calibri" w:cs="Calibri"/>
-                <w:w w:val="120"/>
-                <w:sz w:val="24"/>
-                <w:szCs w:val="24"/>
-              </w:rPr>
-              <w:t xml:space="preserve"> </w:t>
+              <w:t xml:space="preserve">WEB </w:t>
             </w:r>
             <w:proofErr w:type="spellStart"/>
             <w:r>
@@ -29119,7 +28954,6 @@
               </w:rPr>
             </w:pPr>
             <w:proofErr w:type="spellStart"/>
-            <w:proofErr w:type="gramStart"/>
             <w:r>
               <w:rPr>
                 <w:rFonts w:ascii="Calibri" w:eastAsia="Calibri" w:hAnsi="Calibri" w:cs="Calibri"/>
@@ -29157,7 +28991,6 @@
               <w:t>საიტის</w:t>
             </w:r>
             <w:proofErr w:type="spellEnd"/>
-            <w:proofErr w:type="gramEnd"/>
             <w:r>
               <w:rPr>
                 <w:rFonts w:ascii="Calibri" w:eastAsia="Calibri" w:hAnsi="Calibri" w:cs="Calibri"/>
@@ -29472,7 +29305,6 @@
               <w:t xml:space="preserve"> </w:t>
             </w:r>
             <w:proofErr w:type="spellStart"/>
-            <w:proofErr w:type="gramStart"/>
             <w:r>
               <w:rPr>
                 <w:rFonts w:ascii="Calibri" w:eastAsia="Calibri" w:hAnsi="Calibri" w:cs="Calibri"/>
@@ -29510,7 +29342,6 @@
               <w:t>საიტის</w:t>
             </w:r>
             <w:proofErr w:type="spellEnd"/>
-            <w:proofErr w:type="gramEnd"/>
             <w:r>
               <w:rPr>
                 <w:rFonts w:ascii="Calibri" w:eastAsia="Calibri" w:hAnsi="Calibri" w:cs="Calibri"/>
@@ -29825,7 +29656,6 @@
               <w:t xml:space="preserve"> </w:t>
             </w:r>
             <w:proofErr w:type="spellStart"/>
-            <w:proofErr w:type="gramStart"/>
             <w:r>
               <w:rPr>
                 <w:rFonts w:ascii="Calibri" w:eastAsia="Calibri" w:hAnsi="Calibri" w:cs="Calibri"/>
@@ -29863,7 +29693,6 @@
               <w:t>საიტის</w:t>
             </w:r>
             <w:proofErr w:type="spellEnd"/>
-            <w:proofErr w:type="gramEnd"/>
             <w:r>
               <w:rPr>
                 <w:rFonts w:ascii="Calibri" w:eastAsia="Calibri" w:hAnsi="Calibri" w:cs="Calibri"/>
@@ -30825,7 +30654,6 @@
               <w:t xml:space="preserve"> </w:t>
             </w:r>
             <w:proofErr w:type="spellStart"/>
-            <w:proofErr w:type="gramStart"/>
             <w:r>
               <w:rPr>
                 <w:rFonts w:ascii="Calibri" w:eastAsia="Calibri" w:hAnsi="Calibri" w:cs="Calibri"/>
@@ -30863,7 +30691,6 @@
               <w:t>საიტი</w:t>
             </w:r>
             <w:proofErr w:type="spellEnd"/>
-            <w:proofErr w:type="gramEnd"/>
           </w:p>
         </w:tc>
       </w:tr>
@@ -31202,7 +31029,6 @@
               <w:t xml:space="preserve">, </w:t>
             </w:r>
             <w:proofErr w:type="spellStart"/>
-            <w:proofErr w:type="gramStart"/>
             <w:r>
               <w:rPr>
                 <w:rFonts w:ascii="Calibri" w:eastAsia="Calibri" w:hAnsi="Calibri" w:cs="Calibri"/>
@@ -31240,7 +31066,6 @@
               <w:t>ელიზბარაშვილი</w:t>
             </w:r>
             <w:proofErr w:type="spellEnd"/>
-            <w:proofErr w:type="gramEnd"/>
             <w:r>
               <w:rPr>
                 <w:rFonts w:ascii="Calibri" w:eastAsia="Calibri" w:hAnsi="Calibri" w:cs="Calibri"/>
@@ -31605,7 +31430,6 @@
               <w:t xml:space="preserve"> </w:t>
             </w:r>
             <w:proofErr w:type="spellStart"/>
-            <w:proofErr w:type="gramStart"/>
             <w:r>
               <w:rPr>
                 <w:rFonts w:ascii="Calibri" w:eastAsia="Calibri" w:hAnsi="Calibri" w:cs="Calibri"/>
@@ -31643,7 +31467,6 @@
               <w:t>განვითარების</w:t>
             </w:r>
             <w:proofErr w:type="spellEnd"/>
-            <w:proofErr w:type="gramEnd"/>
             <w:r>
               <w:rPr>
                 <w:rFonts w:ascii="Calibri" w:eastAsia="Calibri" w:hAnsi="Calibri" w:cs="Calibri"/>
@@ -32165,7 +31988,6 @@
               </w:rPr>
             </w:pPr>
             <w:proofErr w:type="spellStart"/>
-            <w:proofErr w:type="gramStart"/>
             <w:r>
               <w:rPr>
                 <w:rFonts w:ascii="Calibri" w:eastAsia="Calibri" w:hAnsi="Calibri" w:cs="Calibri"/>
@@ -32199,17 +32021,7 @@
                 <w:sz w:val="24"/>
                 <w:szCs w:val="24"/>
               </w:rPr>
-              <w:t>ნ</w:t>
-            </w:r>
-            <w:proofErr w:type="gramEnd"/>
-            <w:r>
-              <w:rPr>
-                <w:rFonts w:ascii="Calibri" w:eastAsia="Calibri" w:hAnsi="Calibri" w:cs="Calibri"/>
-                <w:w w:val="109"/>
-                <w:sz w:val="24"/>
-                <w:szCs w:val="24"/>
-              </w:rPr>
-              <w:t xml:space="preserve">. </w:t>
+              <w:t xml:space="preserve">ნ. </w:t>
             </w:r>
             <w:proofErr w:type="spellStart"/>
             <w:r>
@@ -32574,7 +32386,6 @@
               </w:rPr>
             </w:pPr>
             <w:proofErr w:type="spellStart"/>
-            <w:proofErr w:type="gramStart"/>
             <w:r>
               <w:rPr>
                 <w:rFonts w:ascii="Calibri" w:eastAsia="Calibri" w:hAnsi="Calibri" w:cs="Calibri"/>
@@ -32616,7 +32427,6 @@
               <w:t>რესურსები</w:t>
             </w:r>
             <w:proofErr w:type="spellEnd"/>
-            <w:proofErr w:type="gramEnd"/>
           </w:p>
         </w:tc>
       </w:tr>
@@ -33477,7 +33287,6 @@
         </w:rPr>
       </w:pPr>
       <w:proofErr w:type="spellStart"/>
-      <w:proofErr w:type="gramStart"/>
       <w:r>
         <w:rPr>
           <w:rFonts w:ascii="Calibri" w:eastAsia="Calibri" w:hAnsi="Calibri" w:cs="Calibri"/>
@@ -33519,7 +33328,6 @@
         <w:t>გამოცდილება</w:t>
       </w:r>
       <w:proofErr w:type="spellEnd"/>
-      <w:proofErr w:type="gramEnd"/>
     </w:p>
     <w:p>
       <w:pPr>
@@ -34488,7 +34296,6 @@
         <w:t xml:space="preserve"> </w:t>
       </w:r>
       <w:proofErr w:type="spellStart"/>
-      <w:proofErr w:type="gramStart"/>
       <w:r>
         <w:rPr>
           <w:rFonts w:ascii="Calibri" w:eastAsia="Calibri" w:hAnsi="Calibri" w:cs="Calibri"/>
@@ -34523,7 +34330,6 @@
         </w:rPr>
         <w:t>-</w:t>
       </w:r>
-      <w:proofErr w:type="gramEnd"/>
       <w:r>
         <w:rPr>
           <w:rFonts w:ascii="Calibri" w:eastAsia="Calibri" w:hAnsi="Calibri" w:cs="Calibri"/>
@@ -34555,7 +34361,6 @@
         <w:t xml:space="preserve"> </w:t>
       </w:r>
       <w:proofErr w:type="spellStart"/>
-      <w:proofErr w:type="gramStart"/>
       <w:r>
         <w:rPr>
           <w:rFonts w:ascii="Calibri" w:eastAsia="Calibri" w:hAnsi="Calibri" w:cs="Calibri"/>
@@ -34596,7 +34401,6 @@
         <w:t>პროგრესი</w:t>
       </w:r>
       <w:proofErr w:type="spellEnd"/>
-      <w:proofErr w:type="gramEnd"/>
       <w:r>
         <w:rPr>
           <w:rFonts w:ascii="Calibri" w:eastAsia="Calibri" w:hAnsi="Calibri" w:cs="Calibri"/>
@@ -34954,7 +34758,6 @@
         </w:sectPr>
       </w:pPr>
       <w:proofErr w:type="spellStart"/>
-      <w:proofErr w:type="gramStart"/>
       <w:r>
         <w:rPr>
           <w:rFonts w:ascii="Calibri" w:eastAsia="Calibri" w:hAnsi="Calibri" w:cs="Calibri"/>
@@ -34995,7 +34798,6 @@
         <w:t>გრანტებისა</w:t>
       </w:r>
       <w:proofErr w:type="spellEnd"/>
-      <w:proofErr w:type="gramEnd"/>
       <w:r>
         <w:rPr>
           <w:rFonts w:ascii="Calibri" w:eastAsia="Calibri" w:hAnsi="Calibri" w:cs="Calibri"/>
@@ -35060,7 +34862,6 @@
         <w:t xml:space="preserve"> </w:t>
       </w:r>
       <w:proofErr w:type="spellStart"/>
-      <w:proofErr w:type="gramStart"/>
       <w:r>
         <w:rPr>
           <w:rFonts w:ascii="Calibri" w:eastAsia="Calibri" w:hAnsi="Calibri" w:cs="Calibri"/>
@@ -35122,7 +34923,6 @@
         <w:t>ვებ</w:t>
       </w:r>
       <w:proofErr w:type="spellEnd"/>
-      <w:proofErr w:type="gramEnd"/>
       <w:r>
         <w:rPr>
           <w:rFonts w:ascii="Calibri" w:eastAsia="Calibri" w:hAnsi="Calibri" w:cs="Calibri"/>
@@ -35892,7 +35692,6 @@
         <w:t xml:space="preserve"> </w:t>
       </w:r>
       <w:proofErr w:type="spellStart"/>
-      <w:proofErr w:type="gramStart"/>
       <w:r>
         <w:rPr>
           <w:rFonts w:ascii="Calibri" w:eastAsia="Calibri" w:hAnsi="Calibri" w:cs="Calibri"/>
@@ -35927,7 +35726,6 @@
         </w:rPr>
         <w:t>-</w:t>
       </w:r>
-      <w:proofErr w:type="gramEnd"/>
       <w:r>
         <w:rPr>
           <w:rFonts w:ascii="Calibri" w:eastAsia="Calibri" w:hAnsi="Calibri" w:cs="Calibri"/>
@@ -35959,7 +35757,6 @@
         <w:t xml:space="preserve"> </w:t>
       </w:r>
       <w:proofErr w:type="spellStart"/>
-      <w:proofErr w:type="gramStart"/>
       <w:r>
         <w:rPr>
           <w:rFonts w:ascii="Calibri" w:eastAsia="Calibri" w:hAnsi="Calibri" w:cs="Calibri"/>
@@ -36000,7 +35797,6 @@
         <w:t>პროგრესი</w:t>
       </w:r>
       <w:proofErr w:type="spellEnd"/>
-      <w:proofErr w:type="gramEnd"/>
       <w:r>
         <w:rPr>
           <w:rFonts w:ascii="Calibri" w:eastAsia="Calibri" w:hAnsi="Calibri" w:cs="Calibri"/>
@@ -37494,7 +37290,6 @@
         <w:t xml:space="preserve"> </w:t>
       </w:r>
       <w:proofErr w:type="spellStart"/>
-      <w:proofErr w:type="gramStart"/>
       <w:r>
         <w:rPr>
           <w:rFonts w:ascii="Calibri" w:eastAsia="Calibri" w:hAnsi="Calibri" w:cs="Calibri"/>
@@ -37535,7 +37330,6 @@
         <w:t>უნივერსიტეტი</w:t>
       </w:r>
       <w:proofErr w:type="spellEnd"/>
-      <w:proofErr w:type="gramEnd"/>
       <w:r>
         <w:rPr>
           <w:rFonts w:ascii="Calibri" w:eastAsia="Calibri" w:hAnsi="Calibri" w:cs="Calibri"/>
@@ -37731,7 +37525,6 @@
         <w:t xml:space="preserve"> </w:t>
       </w:r>
       <w:proofErr w:type="spellStart"/>
-      <w:proofErr w:type="gramStart"/>
       <w:r>
         <w:rPr>
           <w:rFonts w:ascii="Calibri" w:eastAsia="Calibri" w:hAnsi="Calibri" w:cs="Calibri"/>
@@ -37772,7 +37565,6 @@
         <w:t>უნივერსიტეტი</w:t>
       </w:r>
       <w:proofErr w:type="spellEnd"/>
-      <w:proofErr w:type="gramEnd"/>
     </w:p>
     <w:p>
       <w:pPr>
@@ -38212,7 +38004,6 @@
         <w:t xml:space="preserve"> </w:t>
       </w:r>
       <w:proofErr w:type="spellStart"/>
-      <w:proofErr w:type="gramStart"/>
       <w:r>
         <w:rPr>
           <w:rFonts w:ascii="Calibri" w:eastAsia="Calibri" w:hAnsi="Calibri" w:cs="Calibri"/>
@@ -38250,7 +38041,6 @@
         <w:t>გამოცდილება</w:t>
       </w:r>
       <w:proofErr w:type="spellEnd"/>
-      <w:proofErr w:type="gramEnd"/>
     </w:p>
     <w:p>
       <w:pPr>
@@ -38445,7 +38235,6 @@
         <w:t xml:space="preserve"> </w:t>
       </w:r>
       <w:proofErr w:type="spellStart"/>
-      <w:proofErr w:type="gramStart"/>
       <w:r>
         <w:rPr>
           <w:rFonts w:ascii="Calibri" w:eastAsia="Calibri" w:hAnsi="Calibri" w:cs="Calibri"/>
@@ -38483,7 +38272,6 @@
         <w:t>აკადემია</w:t>
       </w:r>
       <w:proofErr w:type="spellEnd"/>
-      <w:proofErr w:type="gramEnd"/>
     </w:p>
     <w:p>
       <w:pPr>
@@ -38842,7 +38630,6 @@
         <w:t xml:space="preserve"> </w:t>
       </w:r>
       <w:proofErr w:type="spellStart"/>
-      <w:proofErr w:type="gramStart"/>
       <w:r>
         <w:rPr>
           <w:rFonts w:ascii="Calibri" w:eastAsia="Calibri" w:hAnsi="Calibri" w:cs="Calibri"/>
@@ -38880,7 +38667,6 @@
         <w:t>სახლში</w:t>
       </w:r>
       <w:proofErr w:type="spellEnd"/>
-      <w:proofErr w:type="gramEnd"/>
       <w:r>
         <w:rPr>
           <w:rFonts w:ascii="Calibri" w:eastAsia="Calibri" w:hAnsi="Calibri" w:cs="Calibri"/>
@@ -41360,6 +41146,7 @@
   <w:style w:type="character" w:default="1" w:styleId="DefaultParagraphFont">
     <w:name w:val="Default Paragraph Font"/>
     <w:uiPriority w:val="1"/>
+    <w:semiHidden/>
     <w:unhideWhenUsed/>
   </w:style>
   <w:style w:type="table" w:default="1" w:styleId="TableNormal">

</xml_diff>